<commit_message>
Task 2 solution added
</commit_message>
<xml_diff>
--- a/Football-Transfers-Analysis-in-Excel-Project.docx
+++ b/Football-Transfers-Analysis-in-Excel-Project.docx
@@ -81,12 +81,207 @@
       </w:pPr>
     </w:p>
     <w:p>
+      <w:pPr>
+        <w:rPr>
+          <w:kern w:val="0"/>
+          <w14:ligatures w14:val="none"/>
+        </w:rPr>
+      </w:pPr>
       <w:r>
         <w:rPr>
           <w:kern w:val="0"/>
           <w14:ligatures w14:val="none"/>
         </w:rPr>
         <w:t>The VLOOKUP function in Excel is a powerful tool for searching and retrieving data from a table based on a specified lookup value. The term "VLOOKUP" stands for "Vertical Lookup," and it is commonly used when you have a vertical list of data and want to find a corresponding value in the same row.</w:t>
+      </w:r>
+    </w:p>
+    <w:p>
+      <w:pPr>
+        <w:rPr>
+          <w:kern w:val="0"/>
+          <w14:ligatures w14:val="none"/>
+        </w:rPr>
+      </w:pPr>
+    </w:p>
+    <w:p>
+      <w:r>
+        <w:t>#### Football data_Task2 – Analyze the Aggregate Number of European Transfers</w:t>
+      </w:r>
+    </w:p>
+    <w:p>
+      <w:pPr>
+        <w:rPr>
+          <w:color w:val="000C1F"/>
+          <w:shd w:val="clear" w:color="auto" w:fill="FFFFFF"/>
+        </w:rPr>
+      </w:pPr>
+      <w:r>
+        <w:rPr>
+          <w:color w:val="000C1F"/>
+          <w:shd w:val="clear" w:color="auto" w:fill="FFFFFF"/>
+        </w:rPr>
+        <w:t>Create a table showing the total number of football transfers in and out of Europe during the two seasons under examination. We're interested in the net transfer balance. Does Europe, overall, import or export more players?</w:t>
+      </w:r>
+    </w:p>
+    <w:p>
+      <w:pPr>
+        <w:pStyle w:val="ListParagraph"/>
+        <w:numPr>
+          <w:ilvl w:val="0"/>
+          <w:numId w:val="6"/>
+        </w:numPr>
+        <w:ind w:left="360"/>
+        <w:rPr>
+          <w:color w:val="000C1F"/>
+          <w:shd w:val="clear" w:color="auto" w:fill="FFFFFF"/>
+        </w:rPr>
+      </w:pPr>
+      <w:r>
+        <w:rPr>
+          <w:color w:val="000C1F"/>
+          <w:shd w:val="clear" w:color="auto" w:fill="FFFFFF"/>
+        </w:rPr>
+        <w:t xml:space="preserve">To perform this analysis using Excel functions, add a new sheet and rename it to ‘European Transfers’. Create a table </w:t>
+      </w:r>
+      <w:r>
+        <w:rPr>
+          <w:color w:val="000C1F"/>
+          <w:shd w:val="clear" w:color="auto" w:fill="FFFFFF"/>
+        </w:rPr>
+        <w:t>as asked</w:t>
+      </w:r>
+      <w:r>
+        <w:rPr>
+          <w:color w:val="000C1F"/>
+          <w:shd w:val="clear" w:color="auto" w:fill="FFFFFF"/>
+        </w:rPr>
+        <w:t xml:space="preserve"> in </w:t>
+      </w:r>
+      <w:r>
+        <w:rPr>
+          <w:color w:val="000C1F"/>
+          <w:shd w:val="clear" w:color="auto" w:fill="FFFFFF"/>
+        </w:rPr>
+        <w:t>question.</w:t>
+      </w:r>
+    </w:p>
+    <w:p>
+      <w:pPr>
+        <w:pStyle w:val="ListParagraph"/>
+        <w:ind w:left="360"/>
+        <w:rPr>
+          <w:color w:val="000C1F"/>
+          <w:shd w:val="clear" w:color="auto" w:fill="FFFFFF"/>
+        </w:rPr>
+      </w:pPr>
+      <w:r>
+        <w:rPr>
+          <w:noProof/>
+          <w:color w:val="000C1F"/>
+          <w:shd w:val="clear" w:color="auto" w:fill="FFFFFF"/>
+        </w:rPr>
+        <w:drawing>
+          <wp:inline distT="0" distB="0" distL="0" distR="0" wp14:anchorId="1A8146B1" wp14:editId="6C81C6F2">
+            <wp:extent cx="5943600" cy="1443990"/>
+            <wp:effectExtent l="0" t="0" r="0" b="3810"/>
+            <wp:docPr id="1117080065" name="Picture 1" descr="A screenshot of a computer&#10;&#10;Description automatically generated"/>
+            <wp:cNvGraphicFramePr>
+              <a:graphicFrameLocks xmlns:a="http://schemas.openxmlformats.org/drawingml/2006/main" noChangeAspect="1"/>
+            </wp:cNvGraphicFramePr>
+            <a:graphic xmlns:a="http://schemas.openxmlformats.org/drawingml/2006/main">
+              <a:graphicData uri="http://schemas.openxmlformats.org/drawingml/2006/picture">
+                <pic:pic xmlns:pic="http://schemas.openxmlformats.org/drawingml/2006/picture">
+                  <pic:nvPicPr>
+                    <pic:cNvPr id="1117080065" name="Picture 1" descr="A screenshot of a computer&#10;&#10;Description automatically generated"/>
+                    <pic:cNvPicPr/>
+                  </pic:nvPicPr>
+                  <pic:blipFill>
+                    <a:blip r:embed="rId5">
+                      <a:extLst>
+                        <a:ext uri="{28A0092B-C50C-407E-A947-70E740481C1C}">
+                          <a14:useLocalDpi xmlns:a14="http://schemas.microsoft.com/office/drawing/2010/main" val="0"/>
+                        </a:ext>
+                      </a:extLst>
+                    </a:blip>
+                    <a:stretch>
+                      <a:fillRect/>
+                    </a:stretch>
+                  </pic:blipFill>
+                  <pic:spPr>
+                    <a:xfrm>
+                      <a:off x="0" y="0"/>
+                      <a:ext cx="5943600" cy="1443990"/>
+                    </a:xfrm>
+                    <a:prstGeom prst="rect">
+                      <a:avLst/>
+                    </a:prstGeom>
+                  </pic:spPr>
+                </pic:pic>
+              </a:graphicData>
+            </a:graphic>
+          </wp:inline>
+        </w:drawing>
+      </w:r>
+    </w:p>
+    <w:p>
+      <w:pPr>
+        <w:pStyle w:val="ListParagraph"/>
+        <w:numPr>
+          <w:ilvl w:val="0"/>
+          <w:numId w:val="6"/>
+        </w:numPr>
+        <w:ind w:left="360"/>
+        <w:rPr>
+          <w:color w:val="000C1F"/>
+          <w:shd w:val="clear" w:color="auto" w:fill="FFFFFF"/>
+        </w:rPr>
+      </w:pPr>
+      <w:r>
+        <w:rPr>
+          <w:color w:val="000C1F"/>
+          <w:shd w:val="clear" w:color="auto" w:fill="FFFFFF"/>
+        </w:rPr>
+        <w:t>Use ‘SUMIFS’ function to get the total number of football transfers in and out of Europe during two seasons.</w:t>
+      </w:r>
+    </w:p>
+    <w:p>
+      <w:pPr>
+        <w:pStyle w:val="ListParagraph"/>
+        <w:numPr>
+          <w:ilvl w:val="0"/>
+          <w:numId w:val="6"/>
+        </w:numPr>
+        <w:ind w:left="360"/>
+        <w:rPr>
+          <w:color w:val="000C1F"/>
+          <w:shd w:val="clear" w:color="auto" w:fill="FFFFFF"/>
+        </w:rPr>
+      </w:pPr>
+      <w:r>
+        <w:rPr>
+          <w:color w:val="000C1F"/>
+          <w:shd w:val="clear" w:color="auto" w:fill="FFFFFF"/>
+        </w:rPr>
+        <w:t>Lastly, subtract total transfers outgoing from total transfers incoming to get Net Transfers during the two seasons.</w:t>
+      </w:r>
+    </w:p>
+    <w:p>
+      <w:pPr>
+        <w:pStyle w:val="ListParagraph"/>
+        <w:ind w:left="360"/>
+        <w:rPr>
+          <w:color w:val="000C1F"/>
+          <w:shd w:val="clear" w:color="auto" w:fill="FFFFFF"/>
+        </w:rPr>
+      </w:pPr>
+    </w:p>
+    <w:p>
+      <w:r>
+        <w:rPr>
+          <w:color w:val="000C1F"/>
+          <w:shd w:val="clear" w:color="auto" w:fill="FFFFFF"/>
+        </w:rPr>
+        <w:t>The SUMIFS function in Excel is used to sum values based on multiple criteria. It allows you to specify multiple conditions, and it adds up the values that meet all the specified criteria.</w:t>
       </w:r>
     </w:p>
     <w:sectPr>

</xml_diff>

<commit_message>
Task 3 solution added
</commit_message>
<xml_diff>
--- a/Football-Transfers-Analysis-in-Excel-Project.docx
+++ b/Football-Transfers-Analysis-in-Excel-Project.docx
@@ -276,6 +276,12 @@
       </w:pPr>
     </w:p>
     <w:p>
+      <w:pPr>
+        <w:rPr>
+          <w:color w:val="000C1F"/>
+          <w:shd w:val="clear" w:color="auto" w:fill="FFFFFF"/>
+        </w:rPr>
+      </w:pPr>
       <w:r>
         <w:rPr>
           <w:color w:val="000C1F"/>
@@ -283,6 +289,238 @@
         </w:rPr>
         <w:t>The SUMIFS function in Excel is used to sum values based on multiple criteria. It allows you to specify multiple conditions, and it adds up the values that meet all the specified criteria.</w:t>
       </w:r>
+    </w:p>
+    <w:p>
+      <w:pPr>
+        <w:rPr>
+          <w:color w:val="000C1F"/>
+          <w:shd w:val="clear" w:color="auto" w:fill="FFFFFF"/>
+        </w:rPr>
+      </w:pPr>
+      <w:r>
+        <w:rPr>
+          <w:color w:val="000C1F"/>
+          <w:shd w:val="clear" w:color="auto" w:fill="FFFFFF"/>
+        </w:rPr>
+        <w:lastRenderedPageBreak/>
+        <w:t>#### Football data_Task</w:t>
+      </w:r>
+      <w:r>
+        <w:rPr>
+          <w:color w:val="000C1F"/>
+          <w:shd w:val="clear" w:color="auto" w:fill="FFFFFF"/>
+        </w:rPr>
+        <w:t>3</w:t>
+      </w:r>
+      <w:r>
+        <w:rPr>
+          <w:color w:val="000C1F"/>
+          <w:shd w:val="clear" w:color="auto" w:fill="FFFFFF"/>
+        </w:rPr>
+        <w:t xml:space="preserve"> – Analyze European Transfers by Country</w:t>
+      </w:r>
+    </w:p>
+    <w:p>
+      <w:pPr>
+        <w:rPr>
+          <w:color w:val="000C1F"/>
+          <w:shd w:val="clear" w:color="auto" w:fill="FFFFFF"/>
+        </w:rPr>
+      </w:pPr>
+      <w:r>
+        <w:rPr>
+          <w:color w:val="000C1F"/>
+          <w:shd w:val="clear" w:color="auto" w:fill="FFFFFF"/>
+        </w:rPr>
+        <w:t>Create another table listing the net transfer movements for each European country during the 2021/2022 and 2022/2023 seasons. Include the number of transfers and the total cost, giving you a clearer picture of how money moves around in European football transfers.</w:t>
+      </w:r>
+    </w:p>
+    <w:p>
+      <w:pPr>
+        <w:pStyle w:val="ListParagraph"/>
+        <w:numPr>
+          <w:ilvl w:val="0"/>
+          <w:numId w:val="7"/>
+        </w:numPr>
+        <w:ind w:left="360"/>
+        <w:rPr>
+          <w:color w:val="000C1F"/>
+          <w:shd w:val="clear" w:color="auto" w:fill="FFFFFF"/>
+        </w:rPr>
+      </w:pPr>
+      <w:r>
+        <w:rPr>
+          <w:color w:val="000C1F"/>
+          <w:shd w:val="clear" w:color="auto" w:fill="FFFFFF"/>
+        </w:rPr>
+        <w:t xml:space="preserve">To perform this analysis using excel functions, </w:t>
+      </w:r>
+      <w:r>
+        <w:rPr>
+          <w:color w:val="000C1F"/>
+          <w:shd w:val="clear" w:color="auto" w:fill="FFFFFF"/>
+        </w:rPr>
+        <w:t xml:space="preserve">add a new </w:t>
+      </w:r>
+      <w:proofErr w:type="gramStart"/>
+      <w:r>
+        <w:rPr>
+          <w:color w:val="000C1F"/>
+          <w:shd w:val="clear" w:color="auto" w:fill="FFFFFF"/>
+        </w:rPr>
+        <w:t>sheet</w:t>
+      </w:r>
+      <w:proofErr w:type="gramEnd"/>
+      <w:r>
+        <w:rPr>
+          <w:color w:val="000C1F"/>
+          <w:shd w:val="clear" w:color="auto" w:fill="FFFFFF"/>
+        </w:rPr>
+        <w:t xml:space="preserve"> and rename it to ‘European Transfers</w:t>
+      </w:r>
+      <w:r>
+        <w:rPr>
+          <w:color w:val="000C1F"/>
+          <w:shd w:val="clear" w:color="auto" w:fill="FFFFFF"/>
+        </w:rPr>
+        <w:t xml:space="preserve"> by Country</w:t>
+      </w:r>
+      <w:r>
+        <w:rPr>
+          <w:color w:val="000C1F"/>
+          <w:shd w:val="clear" w:color="auto" w:fill="FFFFFF"/>
+        </w:rPr>
+        <w:t xml:space="preserve">’. Create a table </w:t>
+      </w:r>
+      <w:r>
+        <w:rPr>
+          <w:color w:val="000C1F"/>
+          <w:shd w:val="clear" w:color="auto" w:fill="FFFFFF"/>
+        </w:rPr>
+        <w:t>as asked</w:t>
+      </w:r>
+      <w:r>
+        <w:rPr>
+          <w:color w:val="000C1F"/>
+          <w:shd w:val="clear" w:color="auto" w:fill="FFFFFF"/>
+        </w:rPr>
+        <w:t xml:space="preserve"> in </w:t>
+      </w:r>
+      <w:r>
+        <w:rPr>
+          <w:color w:val="000C1F"/>
+          <w:shd w:val="clear" w:color="auto" w:fill="FFFFFF"/>
+        </w:rPr>
+        <w:t>question.</w:t>
+      </w:r>
+    </w:p>
+    <w:p>
+      <w:pPr>
+        <w:pStyle w:val="ListParagraph"/>
+        <w:ind w:left="360"/>
+        <w:rPr>
+          <w:color w:val="000C1F"/>
+          <w:shd w:val="clear" w:color="auto" w:fill="FFFFFF"/>
+        </w:rPr>
+      </w:pPr>
+      <w:r>
+        <w:rPr>
+          <w:noProof/>
+          <w:color w:val="000C1F"/>
+          <w:shd w:val="clear" w:color="auto" w:fill="FFFFFF"/>
+        </w:rPr>
+        <w:drawing>
+          <wp:inline distT="0" distB="0" distL="0" distR="0" wp14:anchorId="6D89EAE1" wp14:editId="5F04A1AA">
+            <wp:extent cx="5943600" cy="476250"/>
+            <wp:effectExtent l="0" t="0" r="0" b="0"/>
+            <wp:docPr id="1982922318" name="Picture 2"/>
+            <wp:cNvGraphicFramePr>
+              <a:graphicFrameLocks xmlns:a="http://schemas.openxmlformats.org/drawingml/2006/main" noChangeAspect="1"/>
+            </wp:cNvGraphicFramePr>
+            <a:graphic xmlns:a="http://schemas.openxmlformats.org/drawingml/2006/main">
+              <a:graphicData uri="http://schemas.openxmlformats.org/drawingml/2006/picture">
+                <pic:pic xmlns:pic="http://schemas.openxmlformats.org/drawingml/2006/picture">
+                  <pic:nvPicPr>
+                    <pic:cNvPr id="1982922318" name="Picture 1982922318"/>
+                    <pic:cNvPicPr/>
+                  </pic:nvPicPr>
+                  <pic:blipFill>
+                    <a:blip r:embed="rId6">
+                      <a:extLst>
+                        <a:ext uri="{28A0092B-C50C-407E-A947-70E740481C1C}">
+                          <a14:useLocalDpi xmlns:a14="http://schemas.microsoft.com/office/drawing/2010/main" val="0"/>
+                        </a:ext>
+                      </a:extLst>
+                    </a:blip>
+                    <a:stretch>
+                      <a:fillRect/>
+                    </a:stretch>
+                  </pic:blipFill>
+                  <pic:spPr>
+                    <a:xfrm>
+                      <a:off x="0" y="0"/>
+                      <a:ext cx="5943600" cy="476250"/>
+                    </a:xfrm>
+                    <a:prstGeom prst="rect">
+                      <a:avLst/>
+                    </a:prstGeom>
+                  </pic:spPr>
+                </pic:pic>
+              </a:graphicData>
+            </a:graphic>
+          </wp:inline>
+        </w:drawing>
+      </w:r>
+    </w:p>
+    <w:p>
+      <w:pPr>
+        <w:pStyle w:val="ListParagraph"/>
+        <w:numPr>
+          <w:ilvl w:val="0"/>
+          <w:numId w:val="7"/>
+        </w:numPr>
+        <w:ind w:left="360"/>
+        <w:rPr>
+          <w:color w:val="000C1F"/>
+          <w:shd w:val="clear" w:color="auto" w:fill="FFFFFF"/>
+        </w:rPr>
+      </w:pPr>
+      <w:r>
+        <w:rPr>
+          <w:color w:val="000C1F"/>
+          <w:shd w:val="clear" w:color="auto" w:fill="FFFFFF"/>
+        </w:rPr>
+        <w:t xml:space="preserve">Use ‘SUMIFS’ function as in Task2 </w:t>
+      </w:r>
+      <w:r>
+        <w:rPr>
+          <w:color w:val="000C1F"/>
+          <w:shd w:val="clear" w:color="auto" w:fill="FFFFFF"/>
+        </w:rPr>
+        <w:t xml:space="preserve">to get the total number of football transfers </w:t>
+      </w:r>
+      <w:r>
+        <w:rPr>
+          <w:color w:val="000C1F"/>
+          <w:shd w:val="clear" w:color="auto" w:fill="FFFFFF"/>
+        </w:rPr>
+        <w:t>as well as total club-to-club compensation in</w:t>
+      </w:r>
+      <w:r>
+        <w:rPr>
+          <w:color w:val="000C1F"/>
+          <w:shd w:val="clear" w:color="auto" w:fill="FFFFFF"/>
+        </w:rPr>
+        <w:t xml:space="preserve"> Europe during two seasons.</w:t>
+      </w:r>
+    </w:p>
+    <w:p>
+      <w:pPr>
+        <w:rPr>
+          <w:color w:val="000C1F"/>
+          <w:shd w:val="clear" w:color="auto" w:fill="FFFFFF"/>
+        </w:rPr>
+      </w:pPr>
     </w:p>
     <w:sectPr>
       <w:pgSz w:w="12240" w:h="15840"/>

</xml_diff>

<commit_message>
word file solution added
</commit_message>
<xml_diff>
--- a/Football-Transfers-Analysis-in-Excel-Project.docx
+++ b/Football-Transfers-Analysis-in-Excel-Project.docx
@@ -10,7 +10,10 @@
     <w:p/>
     <w:p>
       <w:r>
-        <w:t>#### Football data_Task1 – Database Review</w:t>
+        <w:t>#### Football data_Task1</w:t>
+      </w:r>
+      <w:r>
+        <w:t xml:space="preserve"> – Database Review</w:t>
       </w:r>
     </w:p>
     <w:p>
@@ -23,9 +26,8 @@
         <w:pStyle w:val="ListParagraph"/>
         <w:numPr>
           <w:ilvl w:val="0"/>
-          <w:numId w:val="8"/>
+          <w:numId w:val="5"/>
         </w:numPr>
-        <w:spacing w:line="256" w:lineRule="auto"/>
         <w:ind w:left="360"/>
       </w:pPr>
       <w:r>
@@ -37,13 +39,36 @@
         <w:pStyle w:val="ListParagraph"/>
         <w:numPr>
           <w:ilvl w:val="0"/>
-          <w:numId w:val="8"/>
+          <w:numId w:val="5"/>
         </w:numPr>
-        <w:spacing w:line="256" w:lineRule="auto"/>
         <w:ind w:left="360"/>
       </w:pPr>
       <w:r>
-        <w:t>The names of countries and continents in the Countries sheet is extracted using 'Text-to-Columns' feature in Data Ribbon.</w:t>
+        <w:t>The</w:t>
+      </w:r>
+      <w:r>
+        <w:t xml:space="preserve"> names of</w:t>
+      </w:r>
+      <w:r>
+        <w:t xml:space="preserve"> </w:t>
+      </w:r>
+      <w:r>
+        <w:t>countries and continents</w:t>
+      </w:r>
+      <w:r>
+        <w:t xml:space="preserve"> in </w:t>
+      </w:r>
+      <w:r>
+        <w:t>the Countries</w:t>
+      </w:r>
+      <w:r>
+        <w:t xml:space="preserve"> sheet is </w:t>
+      </w:r>
+      <w:r>
+        <w:t>extracted</w:t>
+      </w:r>
+      <w:r>
+        <w:t xml:space="preserve"> using 'Text-to-Columns' feature in Data Ribbon.</w:t>
       </w:r>
     </w:p>
     <w:p>
@@ -51,9 +76,8 @@
         <w:pStyle w:val="ListParagraph"/>
         <w:numPr>
           <w:ilvl w:val="0"/>
-          <w:numId w:val="8"/>
+          <w:numId w:val="5"/>
         </w:numPr>
-        <w:spacing w:line="256" w:lineRule="auto"/>
         <w:ind w:left="360"/>
       </w:pPr>
       <w:r>
@@ -65,13 +89,15 @@
         <w:pStyle w:val="ListParagraph"/>
         <w:numPr>
           <w:ilvl w:val="0"/>
-          <w:numId w:val="8"/>
+          <w:numId w:val="5"/>
         </w:numPr>
-        <w:spacing w:line="256" w:lineRule="auto"/>
         <w:ind w:left="360"/>
       </w:pPr>
       <w:r>
-        <w:t>The last task involves filling in the two Continent columns in the Database sheet. For this, use ‘VLOOKUP’ function.</w:t>
+        <w:t>The last task involves filling in the two Continent columns in the Database sheet.</w:t>
+      </w:r>
+      <w:r>
+        <w:t xml:space="preserve"> For this, use ‘VLOOKUP’ function.</w:t>
       </w:r>
     </w:p>
     <w:p>
@@ -82,30 +108,20 @@
     </w:p>
     <w:p>
       <w:pPr>
-        <w:rPr>
-          <w:kern w:val="0"/>
-          <w14:ligatures w14:val="none"/>
-        </w:rPr>
-      </w:pPr>
-      <w:r>
-        <w:rPr>
-          <w:kern w:val="0"/>
-          <w14:ligatures w14:val="none"/>
-        </w:rPr>
+        <w:pStyle w:val="ListParagraph"/>
+        <w:ind w:left="360"/>
+      </w:pPr>
+      <w:r>
         <w:t>The VLOOKUP function in Excel is a powerful tool for searching and retrieving data from a table based on a specified lookup value. The term "VLOOKUP" stands for "Vertical Lookup," and it is commonly used when you have a vertical list of data and want to find a corresponding value in the same row.</w:t>
       </w:r>
     </w:p>
-    <w:p>
-      <w:pPr>
-        <w:rPr>
-          <w:kern w:val="0"/>
-          <w14:ligatures w14:val="none"/>
-        </w:rPr>
-      </w:pPr>
-    </w:p>
-    <w:p>
-      <w:r>
-        <w:t>#### Football data_Task2 – Analyze the Aggregate Number of European Transfers</w:t>
+    <w:p/>
+    <w:p>
+      <w:r>
+        <w:t>#### Football data_Task2</w:t>
+      </w:r>
+      <w:r>
+        <w:t xml:space="preserve"> – Analyze the Aggregate Number of European Transfers</w:t>
       </w:r>
     </w:p>
     <w:p>
@@ -141,7 +157,28 @@
           <w:color w:val="000C1F"/>
           <w:shd w:val="clear" w:color="auto" w:fill="FFFFFF"/>
         </w:rPr>
-        <w:t xml:space="preserve">To perform this analysis using Excel functions, add a new sheet and rename it to ‘European Transfers’. Create a table </w:t>
+        <w:t>To perform this analysis using Excel functions, add a new sheet</w:t>
+      </w:r>
+      <w:r>
+        <w:rPr>
+          <w:color w:val="000C1F"/>
+          <w:shd w:val="clear" w:color="auto" w:fill="FFFFFF"/>
+        </w:rPr>
+        <w:t xml:space="preserve"> and rename it to</w:t>
+      </w:r>
+      <w:r>
+        <w:rPr>
+          <w:color w:val="000C1F"/>
+          <w:shd w:val="clear" w:color="auto" w:fill="FFFFFF"/>
+        </w:rPr>
+        <w:t xml:space="preserve"> ‘European Transfers’. C</w:t>
+      </w:r>
+      <w:r>
+        <w:rPr>
+          <w:color w:val="000C1F"/>
+          <w:shd w:val="clear" w:color="auto" w:fill="FFFFFF"/>
+        </w:rPr>
+        <w:t xml:space="preserve">reate a table </w:t>
       </w:r>
       <w:r>
         <w:rPr>
@@ -174,6 +211,16 @@
           <w:shd w:val="clear" w:color="auto" w:fill="FFFFFF"/>
         </w:rPr>
       </w:pPr>
+    </w:p>
+    <w:p>
+      <w:pPr>
+        <w:pStyle w:val="ListParagraph"/>
+        <w:ind w:left="360"/>
+        <w:rPr>
+          <w:color w:val="000C1F"/>
+          <w:shd w:val="clear" w:color="auto" w:fill="FFFFFF"/>
+        </w:rPr>
+      </w:pPr>
       <w:r>
         <w:rPr>
           <w:noProof/>
@@ -181,10 +228,10 @@
           <w:shd w:val="clear" w:color="auto" w:fill="FFFFFF"/>
         </w:rPr>
         <w:drawing>
-          <wp:inline distT="0" distB="0" distL="0" distR="0" wp14:anchorId="1A8146B1" wp14:editId="6C81C6F2">
+          <wp:inline distT="0" distB="0" distL="0" distR="0" wp14:anchorId="21F81DE3" wp14:editId="651535EE">
             <wp:extent cx="5943600" cy="1443990"/>
             <wp:effectExtent l="0" t="0" r="0" b="3810"/>
-            <wp:docPr id="1117080065" name="Picture 1" descr="A screenshot of a computer&#10;&#10;Description automatically generated"/>
+            <wp:docPr id="1117080065" name="Picture 1"/>
             <wp:cNvGraphicFramePr>
               <a:graphicFrameLocks xmlns:a="http://schemas.openxmlformats.org/drawingml/2006/main" noChangeAspect="1"/>
             </wp:cNvGraphicFramePr>
@@ -192,7 +239,7 @@
               <a:graphicData uri="http://schemas.openxmlformats.org/drawingml/2006/picture">
                 <pic:pic xmlns:pic="http://schemas.openxmlformats.org/drawingml/2006/picture">
                   <pic:nvPicPr>
-                    <pic:cNvPr id="1117080065" name="Picture 1" descr="A screenshot of a computer&#10;&#10;Description automatically generated"/>
+                    <pic:cNvPr id="1117080065" name="Picture 1117080065"/>
                     <pic:cNvPicPr/>
                   </pic:nvPicPr>
                   <pic:blipFill>
@@ -226,23 +273,12 @@
     <w:p>
       <w:pPr>
         <w:pStyle w:val="ListParagraph"/>
-        <w:numPr>
-          <w:ilvl w:val="0"/>
-          <w:numId w:val="6"/>
-        </w:numPr>
         <w:ind w:left="360"/>
         <w:rPr>
           <w:color w:val="000C1F"/>
           <w:shd w:val="clear" w:color="auto" w:fill="FFFFFF"/>
         </w:rPr>
       </w:pPr>
-      <w:r>
-        <w:rPr>
-          <w:color w:val="000C1F"/>
-          <w:shd w:val="clear" w:color="auto" w:fill="FFFFFF"/>
-        </w:rPr>
-        <w:t>Use ‘SUMIFS’ function to get the total number of football transfers in and out of Europe during two seasons.</w:t>
-      </w:r>
     </w:p>
     <w:p>
       <w:pPr>
@@ -262,7 +298,84 @@
           <w:color w:val="000C1F"/>
           <w:shd w:val="clear" w:color="auto" w:fill="FFFFFF"/>
         </w:rPr>
-        <w:t>Lastly, subtract total transfers outgoing from total transfers incoming to get Net Transfers during the two seasons.</w:t>
+        <w:t xml:space="preserve">Use </w:t>
+      </w:r>
+      <w:r>
+        <w:rPr>
+          <w:color w:val="000C1F"/>
+          <w:shd w:val="clear" w:color="auto" w:fill="FFFFFF"/>
+        </w:rPr>
+        <w:t>‘</w:t>
+      </w:r>
+      <w:r>
+        <w:rPr>
+          <w:color w:val="000C1F"/>
+          <w:shd w:val="clear" w:color="auto" w:fill="FFFFFF"/>
+        </w:rPr>
+        <w:t>SUMIF</w:t>
+      </w:r>
+      <w:r>
+        <w:rPr>
+          <w:color w:val="000C1F"/>
+          <w:shd w:val="clear" w:color="auto" w:fill="FFFFFF"/>
+        </w:rPr>
+        <w:t>S’</w:t>
+      </w:r>
+      <w:r>
+        <w:rPr>
+          <w:color w:val="000C1F"/>
+          <w:shd w:val="clear" w:color="auto" w:fill="FFFFFF"/>
+        </w:rPr>
+        <w:t xml:space="preserve"> function to get the total number of football transfers in and out of Europe during two seasons.</w:t>
+      </w:r>
+    </w:p>
+    <w:p>
+      <w:pPr>
+        <w:pStyle w:val="ListParagraph"/>
+        <w:numPr>
+          <w:ilvl w:val="0"/>
+          <w:numId w:val="6"/>
+        </w:numPr>
+        <w:ind w:left="360"/>
+        <w:rPr>
+          <w:color w:val="000C1F"/>
+          <w:shd w:val="clear" w:color="auto" w:fill="FFFFFF"/>
+        </w:rPr>
+      </w:pPr>
+      <w:r>
+        <w:rPr>
+          <w:color w:val="000C1F"/>
+          <w:shd w:val="clear" w:color="auto" w:fill="FFFFFF"/>
+        </w:rPr>
+        <w:t>Lastly,</w:t>
+      </w:r>
+      <w:r>
+        <w:rPr>
+          <w:color w:val="000C1F"/>
+          <w:shd w:val="clear" w:color="auto" w:fill="FFFFFF"/>
+        </w:rPr>
+        <w:t xml:space="preserve"> subtract total transfers outgoing from total transfers incoming </w:t>
+      </w:r>
+      <w:r>
+        <w:rPr>
+          <w:color w:val="000C1F"/>
+          <w:shd w:val="clear" w:color="auto" w:fill="FFFFFF"/>
+        </w:rPr>
+        <w:t xml:space="preserve">to get </w:t>
+      </w:r>
+      <w:r>
+        <w:rPr>
+          <w:color w:val="000C1F"/>
+          <w:shd w:val="clear" w:color="auto" w:fill="FFFFFF"/>
+        </w:rPr>
+        <w:t>Net</w:t>
+      </w:r>
+      <w:r>
+        <w:rPr>
+          <w:color w:val="000C1F"/>
+          <w:shd w:val="clear" w:color="auto" w:fill="FFFFFF"/>
+        </w:rPr>
+        <w:t xml:space="preserve"> Transfers during the two seasons.</w:t>
       </w:r>
     </w:p>
     <w:p>
@@ -277,16 +390,19 @@
     </w:p>
     <w:p>
       <w:pPr>
-        <w:rPr>
-          <w:color w:val="000C1F"/>
-          <w:shd w:val="clear" w:color="auto" w:fill="FFFFFF"/>
-        </w:rPr>
-      </w:pPr>
-      <w:r>
-        <w:rPr>
-          <w:color w:val="000C1F"/>
-          <w:shd w:val="clear" w:color="auto" w:fill="FFFFFF"/>
-        </w:rPr>
+        <w:pStyle w:val="ListParagraph"/>
+        <w:ind w:left="360"/>
+        <w:rPr>
+          <w:color w:val="000C1F"/>
+          <w:shd w:val="clear" w:color="auto" w:fill="FFFFFF"/>
+        </w:rPr>
+      </w:pPr>
+      <w:r>
+        <w:rPr>
+          <w:color w:val="000C1F"/>
+          <w:shd w:val="clear" w:color="auto" w:fill="FFFFFF"/>
+        </w:rPr>
+        <w:lastRenderedPageBreak/>
         <w:t>The SUMIFS function in Excel is used to sum values based on multiple criteria. It allows you to specify multiple conditions, and it adds up the values that meet all the specified criteria.</w:t>
       </w:r>
     </w:p>
@@ -297,12 +413,19 @@
           <w:shd w:val="clear" w:color="auto" w:fill="FFFFFF"/>
         </w:rPr>
       </w:pPr>
-      <w:r>
-        <w:rPr>
-          <w:color w:val="000C1F"/>
-          <w:shd w:val="clear" w:color="auto" w:fill="FFFFFF"/>
-        </w:rPr>
-        <w:lastRenderedPageBreak/>
+    </w:p>
+    <w:p>
+      <w:pPr>
+        <w:rPr>
+          <w:color w:val="000C1F"/>
+          <w:shd w:val="clear" w:color="auto" w:fill="FFFFFF"/>
+        </w:rPr>
+      </w:pPr>
+      <w:r>
+        <w:rPr>
+          <w:color w:val="000C1F"/>
+          <w:shd w:val="clear" w:color="auto" w:fill="FFFFFF"/>
+        </w:rPr>
         <w:t>#### Football data_Task</w:t>
       </w:r>
       <w:r>
@@ -423,6 +546,16 @@
           <w:shd w:val="clear" w:color="auto" w:fill="FFFFFF"/>
         </w:rPr>
       </w:pPr>
+    </w:p>
+    <w:p>
+      <w:pPr>
+        <w:pStyle w:val="ListParagraph"/>
+        <w:ind w:left="360"/>
+        <w:rPr>
+          <w:color w:val="000C1F"/>
+          <w:shd w:val="clear" w:color="auto" w:fill="FFFFFF"/>
+        </w:rPr>
+      </w:pPr>
       <w:r>
         <w:rPr>
           <w:noProof/>
@@ -430,7 +563,7 @@
           <w:shd w:val="clear" w:color="auto" w:fill="FFFFFF"/>
         </w:rPr>
         <w:drawing>
-          <wp:inline distT="0" distB="0" distL="0" distR="0" wp14:anchorId="6D89EAE1" wp14:editId="5F04A1AA">
+          <wp:inline distT="0" distB="0" distL="0" distR="0" wp14:anchorId="5403F027" wp14:editId="25B268CB">
             <wp:extent cx="5943600" cy="476250"/>
             <wp:effectExtent l="0" t="0" r="0" b="0"/>
             <wp:docPr id="1982922318" name="Picture 2"/>
@@ -475,6 +608,16 @@
     <w:p>
       <w:pPr>
         <w:pStyle w:val="ListParagraph"/>
+        <w:ind w:left="360"/>
+        <w:rPr>
+          <w:color w:val="000C1F"/>
+          <w:shd w:val="clear" w:color="auto" w:fill="FFFFFF"/>
+        </w:rPr>
+      </w:pPr>
+    </w:p>
+    <w:p>
+      <w:pPr>
+        <w:pStyle w:val="ListParagraph"/>
         <w:numPr>
           <w:ilvl w:val="0"/>
           <w:numId w:val="7"/>
@@ -521,6 +664,230 @@
           <w:shd w:val="clear" w:color="auto" w:fill="FFFFFF"/>
         </w:rPr>
       </w:pPr>
+    </w:p>
+    <w:p>
+      <w:pPr>
+        <w:rPr>
+          <w:color w:val="000C1F"/>
+          <w:shd w:val="clear" w:color="auto" w:fill="FFFFFF"/>
+        </w:rPr>
+      </w:pPr>
+      <w:r>
+        <w:rPr>
+          <w:color w:val="000C1F"/>
+          <w:shd w:val="clear" w:color="auto" w:fill="FFFFFF"/>
+        </w:rPr>
+        <w:t>#### Football data_Task4 - Visualize Transfer Fees of Top 5 European Countries</w:t>
+      </w:r>
+    </w:p>
+    <w:p>
+      <w:pPr>
+        <w:pStyle w:val="NormalWeb"/>
+        <w:shd w:val="clear" w:color="auto" w:fill="FFFFFF"/>
+        <w:spacing w:line="405" w:lineRule="atLeast"/>
+        <w:rPr>
+          <w:rFonts w:asciiTheme="minorHAnsi" w:eastAsiaTheme="minorHAnsi" w:hAnsiTheme="minorHAnsi" w:cstheme="minorBidi"/>
+          <w:color w:val="000C1F"/>
+          <w:kern w:val="2"/>
+          <w:sz w:val="22"/>
+          <w:szCs w:val="22"/>
+          <w:shd w:val="clear" w:color="auto" w:fill="FFFFFF"/>
+          <w14:ligatures w14:val="standardContextual"/>
+        </w:rPr>
+      </w:pPr>
+      <w:r>
+        <w:rPr>
+          <w:rFonts w:asciiTheme="minorHAnsi" w:eastAsiaTheme="minorHAnsi" w:hAnsiTheme="minorHAnsi" w:cstheme="minorBidi"/>
+          <w:color w:val="000C1F"/>
+          <w:kern w:val="2"/>
+          <w:sz w:val="22"/>
+          <w:szCs w:val="22"/>
+          <w:shd w:val="clear" w:color="auto" w:fill="FFFFFF"/>
+          <w14:ligatures w14:val="standardContextual"/>
+        </w:rPr>
+        <w:t>Identify the top five European countries that invested the most in incoming transfers in the 2022/2023 season.</w:t>
+      </w:r>
+      <w:r>
+        <w:rPr>
+          <w:rFonts w:asciiTheme="minorHAnsi" w:eastAsiaTheme="minorHAnsi" w:hAnsiTheme="minorHAnsi" w:cstheme="minorBidi"/>
+          <w:color w:val="000C1F"/>
+          <w:kern w:val="2"/>
+          <w:sz w:val="22"/>
+          <w:szCs w:val="22"/>
+          <w:shd w:val="clear" w:color="auto" w:fill="FFFFFF"/>
+          <w14:ligatures w14:val="standardContextual"/>
+        </w:rPr>
+        <w:t xml:space="preserve"> For these countries, create a graphic showing the number of players they brought in, and the average transfer fee spent per player.</w:t>
+      </w:r>
+    </w:p>
+    <w:p>
+      <w:pPr>
+        <w:pStyle w:val="NormalWeb"/>
+        <w:numPr>
+          <w:ilvl w:val="0"/>
+          <w:numId w:val="8"/>
+        </w:numPr>
+        <w:shd w:val="clear" w:color="auto" w:fill="FFFFFF"/>
+        <w:spacing w:line="405" w:lineRule="atLeast"/>
+        <w:ind w:left="360"/>
+        <w:rPr>
+          <w:rFonts w:asciiTheme="minorHAnsi" w:eastAsiaTheme="minorHAnsi" w:hAnsiTheme="minorHAnsi" w:cstheme="minorBidi"/>
+          <w:color w:val="000C1F"/>
+          <w:kern w:val="2"/>
+          <w:sz w:val="22"/>
+          <w:szCs w:val="22"/>
+          <w:shd w:val="clear" w:color="auto" w:fill="FFFFFF"/>
+          <w14:ligatures w14:val="standardContextual"/>
+        </w:rPr>
+      </w:pPr>
+      <w:r>
+        <w:rPr>
+          <w:rFonts w:asciiTheme="minorHAnsi" w:eastAsiaTheme="minorHAnsi" w:hAnsiTheme="minorHAnsi" w:cstheme="minorBidi"/>
+          <w:color w:val="000C1F"/>
+          <w:kern w:val="2"/>
+          <w:sz w:val="22"/>
+          <w:szCs w:val="22"/>
+          <w:shd w:val="clear" w:color="auto" w:fill="FFFFFF"/>
+          <w14:ligatures w14:val="standardContextual"/>
+        </w:rPr>
+        <w:t>Determine which five European countries invested the most in incoming transfers during the 2022/2023 season.</w:t>
+      </w:r>
+    </w:p>
+    <w:p>
+      <w:pPr>
+        <w:pStyle w:val="NormalWeb"/>
+        <w:shd w:val="clear" w:color="auto" w:fill="FFFFFF"/>
+        <w:spacing w:line="405" w:lineRule="atLeast"/>
+        <w:ind w:left="360"/>
+        <w:rPr>
+          <w:rFonts w:asciiTheme="minorHAnsi" w:eastAsiaTheme="minorHAnsi" w:hAnsiTheme="minorHAnsi" w:cstheme="minorBidi"/>
+          <w:color w:val="000C1F"/>
+          <w:kern w:val="2"/>
+          <w:sz w:val="22"/>
+          <w:szCs w:val="22"/>
+          <w:shd w:val="clear" w:color="auto" w:fill="FFFFFF"/>
+          <w14:ligatures w14:val="standardContextual"/>
+        </w:rPr>
+      </w:pPr>
+      <w:r>
+        <w:rPr>
+          <w:rFonts w:asciiTheme="minorHAnsi" w:eastAsiaTheme="minorHAnsi" w:hAnsiTheme="minorHAnsi" w:cstheme="minorBidi"/>
+          <w:noProof/>
+          <w:color w:val="000C1F"/>
+          <w:kern w:val="2"/>
+          <w:sz w:val="22"/>
+          <w:szCs w:val="22"/>
+          <w:shd w:val="clear" w:color="auto" w:fill="FFFFFF"/>
+          <w14:ligatures w14:val="standardContextual"/>
+        </w:rPr>
+        <w:drawing>
+          <wp:inline distT="0" distB="0" distL="0" distR="0" wp14:anchorId="65FD0D48" wp14:editId="66B31705">
+            <wp:extent cx="4314825" cy="1152525"/>
+            <wp:effectExtent l="0" t="0" r="9525" b="9525"/>
+            <wp:docPr id="1841647531" name="Picture 1" descr="A close-up of a document&#10;&#10;Description automatically generated"/>
+            <wp:cNvGraphicFramePr>
+              <a:graphicFrameLocks xmlns:a="http://schemas.openxmlformats.org/drawingml/2006/main" noChangeAspect="1"/>
+            </wp:cNvGraphicFramePr>
+            <a:graphic xmlns:a="http://schemas.openxmlformats.org/drawingml/2006/main">
+              <a:graphicData uri="http://schemas.openxmlformats.org/drawingml/2006/picture">
+                <pic:pic xmlns:pic="http://schemas.openxmlformats.org/drawingml/2006/picture">
+                  <pic:nvPicPr>
+                    <pic:cNvPr id="1841647531" name="Picture 1" descr="A close-up of a document&#10;&#10;Description automatically generated"/>
+                    <pic:cNvPicPr/>
+                  </pic:nvPicPr>
+                  <pic:blipFill>
+                    <a:blip r:embed="rId7">
+                      <a:extLst>
+                        <a:ext uri="{28A0092B-C50C-407E-A947-70E740481C1C}">
+                          <a14:useLocalDpi xmlns:a14="http://schemas.microsoft.com/office/drawing/2010/main" val="0"/>
+                        </a:ext>
+                      </a:extLst>
+                    </a:blip>
+                    <a:stretch>
+                      <a:fillRect/>
+                    </a:stretch>
+                  </pic:blipFill>
+                  <pic:spPr>
+                    <a:xfrm>
+                      <a:off x="0" y="0"/>
+                      <a:ext cx="4319419" cy="1153752"/>
+                    </a:xfrm>
+                    <a:prstGeom prst="rect">
+                      <a:avLst/>
+                    </a:prstGeom>
+                  </pic:spPr>
+                </pic:pic>
+              </a:graphicData>
+            </a:graphic>
+          </wp:inline>
+        </w:drawing>
+      </w:r>
+    </w:p>
+    <w:p>
+      <w:pPr>
+        <w:pStyle w:val="NormalWeb"/>
+        <w:numPr>
+          <w:ilvl w:val="0"/>
+          <w:numId w:val="8"/>
+        </w:numPr>
+        <w:shd w:val="clear" w:color="auto" w:fill="FFFFFF"/>
+        <w:spacing w:line="405" w:lineRule="atLeast"/>
+        <w:ind w:left="360"/>
+        <w:rPr>
+          <w:rFonts w:asciiTheme="minorHAnsi" w:eastAsiaTheme="minorHAnsi" w:hAnsiTheme="minorHAnsi" w:cstheme="minorBidi"/>
+          <w:color w:val="000C1F"/>
+          <w:kern w:val="2"/>
+          <w:sz w:val="22"/>
+          <w:szCs w:val="22"/>
+          <w:shd w:val="clear" w:color="auto" w:fill="FFFFFF"/>
+          <w14:ligatures w14:val="standardContextual"/>
+        </w:rPr>
+      </w:pPr>
+      <w:r>
+        <w:rPr>
+          <w:rFonts w:asciiTheme="minorHAnsi" w:eastAsiaTheme="minorHAnsi" w:hAnsiTheme="minorHAnsi" w:cstheme="minorBidi"/>
+          <w:color w:val="000C1F"/>
+          <w:kern w:val="2"/>
+          <w:sz w:val="22"/>
+          <w:szCs w:val="22"/>
+          <w:shd w:val="clear" w:color="auto" w:fill="FFFFFF"/>
+          <w14:ligatures w14:val="standardContextual"/>
+        </w:rPr>
+        <w:t>Calculate the average fee each of these countries paid per player by dividing the total amount spent on incoming transfers by the number of these transfers.</w:t>
+      </w:r>
+    </w:p>
+    <w:p>
+      <w:pPr>
+        <w:pStyle w:val="NormalWeb"/>
+        <w:numPr>
+          <w:ilvl w:val="0"/>
+          <w:numId w:val="8"/>
+        </w:numPr>
+        <w:shd w:val="clear" w:color="auto" w:fill="FFFFFF"/>
+        <w:spacing w:line="405" w:lineRule="atLeast"/>
+        <w:ind w:left="360"/>
+        <w:rPr>
+          <w:rFonts w:asciiTheme="minorHAnsi" w:eastAsiaTheme="minorHAnsi" w:hAnsiTheme="minorHAnsi" w:cstheme="minorBidi"/>
+          <w:color w:val="000C1F"/>
+          <w:kern w:val="2"/>
+          <w:sz w:val="22"/>
+          <w:szCs w:val="22"/>
+          <w:shd w:val="clear" w:color="auto" w:fill="FFFFFF"/>
+          <w14:ligatures w14:val="standardContextual"/>
+        </w:rPr>
+      </w:pPr>
+      <w:r>
+        <w:rPr>
+          <w:rFonts w:asciiTheme="minorHAnsi" w:eastAsiaTheme="minorHAnsi" w:hAnsiTheme="minorHAnsi" w:cstheme="minorBidi"/>
+          <w:color w:val="000C1F"/>
+          <w:kern w:val="2"/>
+          <w:sz w:val="22"/>
+          <w:szCs w:val="22"/>
+          <w:shd w:val="clear" w:color="auto" w:fill="FFFFFF"/>
+          <w14:ligatures w14:val="standardContextual"/>
+        </w:rPr>
+        <w:t>Visualize the data. Your graphic should represent the number of transfers for each country on one axis. Add a secondary axis to display the average fee paid in each country.</w:t>
+      </w:r>
     </w:p>
     <w:sectPr>
       <w:pgSz w:w="12240" w:h="15840"/>
@@ -624,6 +991,95 @@
     </w:lvl>
   </w:abstractNum>
   <w:abstractNum w:abstractNumId="1" w15:restartNumberingAfterBreak="0">
+    <w:nsid w:val="213225D7"/>
+    <w:multiLevelType w:val="hybridMultilevel"/>
+    <w:tmpl w:val="BB44920A"/>
+    <w:lvl w:ilvl="0" w:tplc="0409000F">
+      <w:start w:val="1"/>
+      <w:numFmt w:val="decimal"/>
+      <w:lvlText w:val="%1."/>
+      <w:lvlJc w:val="left"/>
+      <w:pPr>
+        <w:ind w:left="720" w:hanging="360"/>
+      </w:pPr>
+      <w:rPr>
+        <w:rFonts w:hint="default"/>
+      </w:rPr>
+    </w:lvl>
+    <w:lvl w:ilvl="1" w:tplc="04090019" w:tentative="1">
+      <w:start w:val="1"/>
+      <w:numFmt w:val="lowerLetter"/>
+      <w:lvlText w:val="%2."/>
+      <w:lvlJc w:val="left"/>
+      <w:pPr>
+        <w:ind w:left="1440" w:hanging="360"/>
+      </w:pPr>
+    </w:lvl>
+    <w:lvl w:ilvl="2" w:tplc="0409001B" w:tentative="1">
+      <w:start w:val="1"/>
+      <w:numFmt w:val="lowerRoman"/>
+      <w:lvlText w:val="%3."/>
+      <w:lvlJc w:val="right"/>
+      <w:pPr>
+        <w:ind w:left="2160" w:hanging="180"/>
+      </w:pPr>
+    </w:lvl>
+    <w:lvl w:ilvl="3" w:tplc="0409000F" w:tentative="1">
+      <w:start w:val="1"/>
+      <w:numFmt w:val="decimal"/>
+      <w:lvlText w:val="%4."/>
+      <w:lvlJc w:val="left"/>
+      <w:pPr>
+        <w:ind w:left="2880" w:hanging="360"/>
+      </w:pPr>
+    </w:lvl>
+    <w:lvl w:ilvl="4" w:tplc="04090019" w:tentative="1">
+      <w:start w:val="1"/>
+      <w:numFmt w:val="lowerLetter"/>
+      <w:lvlText w:val="%5."/>
+      <w:lvlJc w:val="left"/>
+      <w:pPr>
+        <w:ind w:left="3600" w:hanging="360"/>
+      </w:pPr>
+    </w:lvl>
+    <w:lvl w:ilvl="5" w:tplc="0409001B" w:tentative="1">
+      <w:start w:val="1"/>
+      <w:numFmt w:val="lowerRoman"/>
+      <w:lvlText w:val="%6."/>
+      <w:lvlJc w:val="right"/>
+      <w:pPr>
+        <w:ind w:left="4320" w:hanging="180"/>
+      </w:pPr>
+    </w:lvl>
+    <w:lvl w:ilvl="6" w:tplc="0409000F" w:tentative="1">
+      <w:start w:val="1"/>
+      <w:numFmt w:val="decimal"/>
+      <w:lvlText w:val="%7."/>
+      <w:lvlJc w:val="left"/>
+      <w:pPr>
+        <w:ind w:left="5040" w:hanging="360"/>
+      </w:pPr>
+    </w:lvl>
+    <w:lvl w:ilvl="7" w:tplc="04090019" w:tentative="1">
+      <w:start w:val="1"/>
+      <w:numFmt w:val="lowerLetter"/>
+      <w:lvlText w:val="%8."/>
+      <w:lvlJc w:val="left"/>
+      <w:pPr>
+        <w:ind w:left="5760" w:hanging="360"/>
+      </w:pPr>
+    </w:lvl>
+    <w:lvl w:ilvl="8" w:tplc="0409001B" w:tentative="1">
+      <w:start w:val="1"/>
+      <w:numFmt w:val="lowerRoman"/>
+      <w:lvlText w:val="%9."/>
+      <w:lvlJc w:val="right"/>
+      <w:pPr>
+        <w:ind w:left="6480" w:hanging="180"/>
+      </w:pPr>
+    </w:lvl>
+  </w:abstractNum>
+  <w:abstractNum w:abstractNumId="2" w15:restartNumberingAfterBreak="0">
     <w:nsid w:val="36E65706"/>
     <w:multiLevelType w:val="hybridMultilevel"/>
     <w:tmpl w:val="C7E2CB02"/>
@@ -712,7 +1168,7 @@
       </w:pPr>
     </w:lvl>
   </w:abstractNum>
-  <w:abstractNum w:abstractNumId="2" w15:restartNumberingAfterBreak="0">
+  <w:abstractNum w:abstractNumId="3" w15:restartNumberingAfterBreak="0">
     <w:nsid w:val="37336885"/>
     <w:multiLevelType w:val="hybridMultilevel"/>
     <w:tmpl w:val="89D2B35A"/>
@@ -801,7 +1257,7 @@
       </w:pPr>
     </w:lvl>
   </w:abstractNum>
-  <w:abstractNum w:abstractNumId="3" w15:restartNumberingAfterBreak="0">
+  <w:abstractNum w:abstractNumId="4" w15:restartNumberingAfterBreak="0">
     <w:nsid w:val="3C457120"/>
     <w:multiLevelType w:val="hybridMultilevel"/>
     <w:tmpl w:val="5EBCC258"/>
@@ -887,7 +1343,7 @@
       </w:pPr>
     </w:lvl>
   </w:abstractNum>
-  <w:abstractNum w:abstractNumId="4" w15:restartNumberingAfterBreak="0">
+  <w:abstractNum w:abstractNumId="5" w15:restartNumberingAfterBreak="0">
     <w:nsid w:val="48D71EA8"/>
     <w:multiLevelType w:val="hybridMultilevel"/>
     <w:tmpl w:val="9E384D7E"/>
@@ -976,7 +1432,7 @@
       </w:pPr>
     </w:lvl>
   </w:abstractNum>
-  <w:abstractNum w:abstractNumId="5" w15:restartNumberingAfterBreak="0">
+  <w:abstractNum w:abstractNumId="6" w15:restartNumberingAfterBreak="0">
     <w:nsid w:val="67FB58DA"/>
     <w:multiLevelType w:val="hybridMultilevel"/>
     <w:tmpl w:val="74205686"/>
@@ -1066,7 +1522,7 @@
       </w:pPr>
     </w:lvl>
   </w:abstractNum>
-  <w:abstractNum w:abstractNumId="6" w15:restartNumberingAfterBreak="0">
+  <w:abstractNum w:abstractNumId="7" w15:restartNumberingAfterBreak="0">
     <w:nsid w:val="6CF368C5"/>
     <w:multiLevelType w:val="hybridMultilevel"/>
     <w:tmpl w:val="260C102C"/>
@@ -1153,55 +1609,28 @@
     </w:lvl>
   </w:abstractNum>
   <w:num w:numId="1" w16cid:durableId="1307902175">
-    <w:abstractNumId w:val="5"/>
+    <w:abstractNumId w:val="6"/>
   </w:num>
   <w:num w:numId="2" w16cid:durableId="2135514366">
+    <w:abstractNumId w:val="3"/>
+  </w:num>
+  <w:num w:numId="3" w16cid:durableId="2975225">
+    <w:abstractNumId w:val="4"/>
+  </w:num>
+  <w:num w:numId="4" w16cid:durableId="1507984733">
     <w:abstractNumId w:val="2"/>
   </w:num>
-  <w:num w:numId="3" w16cid:durableId="2975225">
-    <w:abstractNumId w:val="3"/>
-  </w:num>
-  <w:num w:numId="4" w16cid:durableId="1507984733">
-    <w:abstractNumId w:val="1"/>
-  </w:num>
   <w:num w:numId="5" w16cid:durableId="17317214">
-    <w:abstractNumId w:val="6"/>
+    <w:abstractNumId w:val="7"/>
   </w:num>
   <w:num w:numId="6" w16cid:durableId="299464219">
     <w:abstractNumId w:val="0"/>
   </w:num>
   <w:num w:numId="7" w16cid:durableId="764494974">
-    <w:abstractNumId w:val="4"/>
+    <w:abstractNumId w:val="5"/>
   </w:num>
-  <w:num w:numId="8" w16cid:durableId="1730884484">
-    <w:abstractNumId w:val="6"/>
-    <w:lvlOverride w:ilvl="0">
-      <w:startOverride w:val="1"/>
-    </w:lvlOverride>
-    <w:lvlOverride w:ilvl="1">
-      <w:startOverride w:val="1"/>
-    </w:lvlOverride>
-    <w:lvlOverride w:ilvl="2">
-      <w:startOverride w:val="1"/>
-    </w:lvlOverride>
-    <w:lvlOverride w:ilvl="3">
-      <w:startOverride w:val="1"/>
-    </w:lvlOverride>
-    <w:lvlOverride w:ilvl="4">
-      <w:startOverride w:val="1"/>
-    </w:lvlOverride>
-    <w:lvlOverride w:ilvl="5">
-      <w:startOverride w:val="1"/>
-    </w:lvlOverride>
-    <w:lvlOverride w:ilvl="6">
-      <w:startOverride w:val="1"/>
-    </w:lvlOverride>
-    <w:lvlOverride w:ilvl="7">
-      <w:startOverride w:val="1"/>
-    </w:lvlOverride>
-    <w:lvlOverride w:ilvl="8">
-      <w:startOverride w:val="1"/>
-    </w:lvlOverride>
+  <w:num w:numId="8" w16cid:durableId="61293661">
+    <w:abstractNumId w:val="1"/>
   </w:num>
 </w:numbering>
 </file>
@@ -1658,6 +2087,23 @@
       <w:contextualSpacing/>
     </w:pPr>
   </w:style>
+  <w:style w:type="paragraph" w:styleId="NormalWeb">
+    <w:name w:val="Normal (Web)"/>
+    <w:basedOn w:val="Normal"/>
+    <w:uiPriority w:val="99"/>
+    <w:unhideWhenUsed/>
+    <w:rsid w:val="00832AA7"/>
+    <w:pPr>
+      <w:spacing w:before="100" w:beforeAutospacing="1" w:after="100" w:afterAutospacing="1" w:line="240" w:lineRule="auto"/>
+    </w:pPr>
+    <w:rPr>
+      <w:rFonts w:ascii="Times New Roman" w:eastAsia="Times New Roman" w:hAnsi="Times New Roman" w:cs="Times New Roman"/>
+      <w:kern w:val="0"/>
+      <w:sz w:val="24"/>
+      <w:szCs w:val="24"/>
+      <w14:ligatures w14:val="none"/>
+    </w:rPr>
+  </w:style>
 </w:styles>
 </file>
 

</xml_diff>